<commit_message>
prelim report draft final
</commit_message>
<xml_diff>
--- a/Project1_PrelimReport.docx
+++ b/Project1_PrelimReport.docx
@@ -163,13 +163,11 @@
       </w:r>
       <w:r>
         <w:tab/>
-        <w:t>Lab Section: 02 (Neil)</w:t>
-      </w:r>
-      <w:proofErr w:type="gramStart"/>
-      <w:r>
-        <w:t>, ??</w:t>
-      </w:r>
-      <w:proofErr w:type="gramEnd"/>
+        <w:t xml:space="preserve">Lab Section: 02 (Neil), </w:t>
+      </w:r>
+      <w:r>
+        <w:t>04</w:t>
+      </w:r>
       <w:r>
         <w:t xml:space="preserve"> </w:t>
       </w:r>
@@ -266,10 +264,12 @@
         <w:t>flops)</w:t>
       </w:r>
     </w:p>
-    <w:p/>
-    <w:p>
-      <w:r>
-        <w:br w:type="page"/>
+    <w:p>
+      <w:r>
+        <w:t xml:space="preserve">7 states from $0 to $1.50 in </w:t>
+      </w:r>
+      <w:r>
+        <w:t xml:space="preserve">$0.25 increments </w:t>
       </w:r>
     </w:p>
     <w:p>
@@ -279,7 +279,6 @@
           <w:bCs/>
           <w:u w:val="single"/>
         </w:rPr>
-        <w:lastRenderedPageBreak/>
         <w:t>State transition diagram</w:t>
       </w:r>
     </w:p>
@@ -289,8 +288,8 @@
           <w:noProof/>
         </w:rPr>
         <w:drawing>
-          <wp:inline distT="0" distB="0" distL="0" distR="0" wp14:anchorId="6C854E0F" wp14:editId="7F9D6DE8">
-            <wp:extent cx="3200400" cy="5962650"/>
+          <wp:inline distT="0" distB="0" distL="0" distR="0" wp14:anchorId="6C854E0F" wp14:editId="0BF88C7F">
+            <wp:extent cx="2673817" cy="4981575"/>
             <wp:effectExtent l="0" t="0" r="0" b="0"/>
             <wp:docPr id="1" name="Picture 1"/>
             <wp:cNvGraphicFramePr>
@@ -321,7 +320,7 @@
                   <pic:spPr bwMode="auto">
                     <a:xfrm>
                       <a:off x="0" y="0"/>
-                      <a:ext cx="3200400" cy="5962650"/>
+                      <a:ext cx="2677218" cy="4987911"/>
                     </a:xfrm>
                     <a:prstGeom prst="rect">
                       <a:avLst/>
@@ -339,20 +338,1755 @@
       </w:r>
     </w:p>
     <w:p>
-      <w:r>
+      <w:pPr>
         <w:rPr>
           <w:b/>
           <w:bCs/>
           <w:u w:val="single"/>
         </w:rPr>
+      </w:pPr>
+      <w:r>
+        <w:rPr>
+          <w:b/>
+          <w:bCs/>
+          <w:u w:val="single"/>
+        </w:rPr>
+        <w:br w:type="page"/>
+      </w:r>
+    </w:p>
+    <w:p>
+      <w:r>
+        <w:rPr>
+          <w:b/>
+          <w:bCs/>
+          <w:u w:val="single"/>
+        </w:rPr>
+        <w:lastRenderedPageBreak/>
         <w:t>State transition/output table</w:t>
       </w:r>
     </w:p>
+    <w:tbl>
+      <w:tblPr>
+        <w:tblStyle w:val="TableGrid"/>
+        <w:tblW w:w="0" w:type="auto"/>
+        <w:tblLook w:val="04A0" w:firstRow="1" w:lastRow="0" w:firstColumn="1" w:lastColumn="0" w:noHBand="0" w:noVBand="1"/>
+      </w:tblPr>
+      <w:tblGrid>
+        <w:gridCol w:w="1534"/>
+        <w:gridCol w:w="2000"/>
+        <w:gridCol w:w="1077"/>
+        <w:gridCol w:w="1293"/>
+        <w:gridCol w:w="2576"/>
+      </w:tblGrid>
+      <w:tr>
+        <w:trPr>
+          <w:trHeight w:val="300"/>
+        </w:trPr>
+        <w:tc>
+          <w:tcPr>
+            <w:tcW w:w="8480" w:type="dxa"/>
+            <w:gridSpan w:val="5"/>
+            <w:noWrap/>
+            <w:hideMark/>
+          </w:tcPr>
+          <w:p>
+            <w:pPr>
+              <w:jc w:val="center"/>
+              <w:rPr>
+                <w:b/>
+                <w:bCs/>
+                <w:u w:val="single"/>
+              </w:rPr>
+            </w:pPr>
+            <w:r>
+              <w:rPr>
+                <w:b/>
+                <w:bCs/>
+                <w:u w:val="single"/>
+              </w:rPr>
+              <w:t xml:space="preserve">State </w:t>
+            </w:r>
+            <w:r>
+              <w:rPr>
+                <w:b/>
+                <w:bCs/>
+                <w:u w:val="single"/>
+              </w:rPr>
+              <w:t>Transition</w:t>
+            </w:r>
+            <w:r>
+              <w:rPr>
+                <w:b/>
+                <w:bCs/>
+                <w:u w:val="single"/>
+              </w:rPr>
+              <w:t xml:space="preserve"> Table</w:t>
+            </w:r>
+          </w:p>
+        </w:tc>
+      </w:tr>
+      <w:tr>
+        <w:trPr>
+          <w:trHeight w:val="300"/>
+        </w:trPr>
+        <w:tc>
+          <w:tcPr>
+            <w:tcW w:w="1534" w:type="dxa"/>
+            <w:noWrap/>
+            <w:hideMark/>
+          </w:tcPr>
+          <w:p>
+            <w:r>
+              <w:t>Current State S</w:t>
+            </w:r>
+          </w:p>
+        </w:tc>
+        <w:tc>
+          <w:tcPr>
+            <w:tcW w:w="2000" w:type="dxa"/>
+            <w:noWrap/>
+            <w:hideMark/>
+          </w:tcPr>
+          <w:p>
+            <w:r>
+              <w:t>Encoded State S 1:0</w:t>
+            </w:r>
+          </w:p>
+        </w:tc>
+        <w:tc>
+          <w:tcPr>
+            <w:tcW w:w="1077" w:type="dxa"/>
+            <w:noWrap/>
+            <w:hideMark/>
+          </w:tcPr>
+          <w:p>
+            <w:r>
+              <w:t>Inputs D N</w:t>
+            </w:r>
+          </w:p>
+        </w:tc>
+        <w:tc>
+          <w:tcPr>
+            <w:tcW w:w="1293" w:type="dxa"/>
+            <w:noWrap/>
+            <w:hideMark/>
+          </w:tcPr>
+          <w:p>
+            <w:r>
+              <w:t>Next State S'</w:t>
+            </w:r>
+          </w:p>
+        </w:tc>
+        <w:tc>
+          <w:tcPr>
+            <w:tcW w:w="2576" w:type="dxa"/>
+            <w:noWrap/>
+            <w:hideMark/>
+          </w:tcPr>
+          <w:p>
+            <w:r>
+              <w:t>Encoded Next State S' 1:0</w:t>
+            </w:r>
+          </w:p>
+        </w:tc>
+      </w:tr>
+      <w:tr>
+        <w:trPr>
+          <w:trHeight w:val="300"/>
+        </w:trPr>
+        <w:tc>
+          <w:tcPr>
+            <w:tcW w:w="1534" w:type="dxa"/>
+            <w:noWrap/>
+            <w:hideMark/>
+          </w:tcPr>
+          <w:p>
+            <w:pPr>
+              <w:jc w:val="right"/>
+            </w:pPr>
+            <w:r>
+              <w:t>0.00</w:t>
+            </w:r>
+          </w:p>
+        </w:tc>
+        <w:tc>
+          <w:tcPr>
+            <w:tcW w:w="2000" w:type="dxa"/>
+            <w:noWrap/>
+            <w:hideMark/>
+          </w:tcPr>
+          <w:p>
+            <w:pPr>
+              <w:jc w:val="center"/>
+            </w:pPr>
+            <w:r>
+              <w:t>0 0</w:t>
+            </w:r>
+          </w:p>
+        </w:tc>
+        <w:tc>
+          <w:tcPr>
+            <w:tcW w:w="1077" w:type="dxa"/>
+            <w:noWrap/>
+            <w:hideMark/>
+          </w:tcPr>
+          <w:p>
+            <w:pPr>
+              <w:jc w:val="center"/>
+            </w:pPr>
+            <w:r>
+              <w:t>0 0</w:t>
+            </w:r>
+          </w:p>
+        </w:tc>
+        <w:tc>
+          <w:tcPr>
+            <w:tcW w:w="1293" w:type="dxa"/>
+            <w:noWrap/>
+            <w:hideMark/>
+          </w:tcPr>
+          <w:p>
+            <w:pPr>
+              <w:jc w:val="right"/>
+            </w:pPr>
+            <w:r>
+              <w:t>0.00</w:t>
+            </w:r>
+          </w:p>
+        </w:tc>
+        <w:tc>
+          <w:tcPr>
+            <w:tcW w:w="2576" w:type="dxa"/>
+            <w:noWrap/>
+            <w:hideMark/>
+          </w:tcPr>
+          <w:p>
+            <w:pPr>
+              <w:jc w:val="center"/>
+            </w:pPr>
+            <w:r>
+              <w:t>0 0</w:t>
+            </w:r>
+          </w:p>
+        </w:tc>
+      </w:tr>
+      <w:tr>
+        <w:trPr>
+          <w:trHeight w:val="300"/>
+        </w:trPr>
+        <w:tc>
+          <w:tcPr>
+            <w:tcW w:w="1534" w:type="dxa"/>
+            <w:noWrap/>
+            <w:hideMark/>
+          </w:tcPr>
+          <w:p>
+            <w:pPr>
+              <w:jc w:val="right"/>
+            </w:pPr>
+            <w:r>
+              <w:t>0.00</w:t>
+            </w:r>
+          </w:p>
+        </w:tc>
+        <w:tc>
+          <w:tcPr>
+            <w:tcW w:w="2000" w:type="dxa"/>
+            <w:noWrap/>
+            <w:hideMark/>
+          </w:tcPr>
+          <w:p>
+            <w:pPr>
+              <w:jc w:val="center"/>
+            </w:pPr>
+            <w:r>
+              <w:t>0 0</w:t>
+            </w:r>
+          </w:p>
+        </w:tc>
+        <w:tc>
+          <w:tcPr>
+            <w:tcW w:w="1077" w:type="dxa"/>
+            <w:noWrap/>
+            <w:hideMark/>
+          </w:tcPr>
+          <w:p>
+            <w:pPr>
+              <w:jc w:val="center"/>
+            </w:pPr>
+            <w:r>
+              <w:t>0 1</w:t>
+            </w:r>
+          </w:p>
+        </w:tc>
+        <w:tc>
+          <w:tcPr>
+            <w:tcW w:w="1293" w:type="dxa"/>
+            <w:noWrap/>
+            <w:hideMark/>
+          </w:tcPr>
+          <w:p>
+            <w:pPr>
+              <w:jc w:val="right"/>
+            </w:pPr>
+            <w:r>
+              <w:t>0.25</w:t>
+            </w:r>
+          </w:p>
+        </w:tc>
+        <w:tc>
+          <w:tcPr>
+            <w:tcW w:w="2576" w:type="dxa"/>
+            <w:noWrap/>
+            <w:hideMark/>
+          </w:tcPr>
+          <w:p>
+            <w:pPr>
+              <w:jc w:val="center"/>
+            </w:pPr>
+            <w:r>
+              <w:t>0 1</w:t>
+            </w:r>
+          </w:p>
+        </w:tc>
+      </w:tr>
+      <w:tr>
+        <w:trPr>
+          <w:trHeight w:val="300"/>
+        </w:trPr>
+        <w:tc>
+          <w:tcPr>
+            <w:tcW w:w="1534" w:type="dxa"/>
+            <w:noWrap/>
+            <w:hideMark/>
+          </w:tcPr>
+          <w:p>
+            <w:pPr>
+              <w:jc w:val="right"/>
+            </w:pPr>
+            <w:r>
+              <w:t>0.00</w:t>
+            </w:r>
+          </w:p>
+        </w:tc>
+        <w:tc>
+          <w:tcPr>
+            <w:tcW w:w="2000" w:type="dxa"/>
+            <w:noWrap/>
+            <w:hideMark/>
+          </w:tcPr>
+          <w:p>
+            <w:pPr>
+              <w:jc w:val="center"/>
+            </w:pPr>
+            <w:r>
+              <w:t>0 0</w:t>
+            </w:r>
+          </w:p>
+        </w:tc>
+        <w:tc>
+          <w:tcPr>
+            <w:tcW w:w="1077" w:type="dxa"/>
+            <w:noWrap/>
+            <w:hideMark/>
+          </w:tcPr>
+          <w:p>
+            <w:pPr>
+              <w:jc w:val="center"/>
+            </w:pPr>
+            <w:r>
+              <w:t>1 0</w:t>
+            </w:r>
+          </w:p>
+        </w:tc>
+        <w:tc>
+          <w:tcPr>
+            <w:tcW w:w="1293" w:type="dxa"/>
+            <w:noWrap/>
+            <w:hideMark/>
+          </w:tcPr>
+          <w:p>
+            <w:pPr>
+              <w:jc w:val="right"/>
+            </w:pPr>
+            <w:r>
+              <w:t>0.50</w:t>
+            </w:r>
+          </w:p>
+        </w:tc>
+        <w:tc>
+          <w:tcPr>
+            <w:tcW w:w="2576" w:type="dxa"/>
+            <w:noWrap/>
+            <w:hideMark/>
+          </w:tcPr>
+          <w:p>
+            <w:pPr>
+              <w:jc w:val="center"/>
+            </w:pPr>
+            <w:r>
+              <w:t>10</w:t>
+            </w:r>
+          </w:p>
+        </w:tc>
+      </w:tr>
+      <w:tr>
+        <w:trPr>
+          <w:trHeight w:val="300"/>
+        </w:trPr>
+        <w:tc>
+          <w:tcPr>
+            <w:tcW w:w="1534" w:type="dxa"/>
+            <w:noWrap/>
+            <w:hideMark/>
+          </w:tcPr>
+          <w:p>
+            <w:pPr>
+              <w:jc w:val="right"/>
+            </w:pPr>
+            <w:r>
+              <w:t>0.00</w:t>
+            </w:r>
+          </w:p>
+        </w:tc>
+        <w:tc>
+          <w:tcPr>
+            <w:tcW w:w="2000" w:type="dxa"/>
+            <w:noWrap/>
+            <w:hideMark/>
+          </w:tcPr>
+          <w:p>
+            <w:pPr>
+              <w:jc w:val="center"/>
+            </w:pPr>
+            <w:r>
+              <w:t>0 0</w:t>
+            </w:r>
+          </w:p>
+        </w:tc>
+        <w:tc>
+          <w:tcPr>
+            <w:tcW w:w="1077" w:type="dxa"/>
+            <w:noWrap/>
+            <w:hideMark/>
+          </w:tcPr>
+          <w:p>
+            <w:pPr>
+              <w:jc w:val="center"/>
+            </w:pPr>
+            <w:r>
+              <w:t>1 1</w:t>
+            </w:r>
+          </w:p>
+        </w:tc>
+        <w:tc>
+          <w:tcPr>
+            <w:tcW w:w="1293" w:type="dxa"/>
+            <w:noWrap/>
+            <w:hideMark/>
+          </w:tcPr>
+          <w:p>
+            <w:pPr>
+              <w:jc w:val="right"/>
+            </w:pPr>
+            <w:r>
+              <w:t>0.75</w:t>
+            </w:r>
+          </w:p>
+        </w:tc>
+        <w:tc>
+          <w:tcPr>
+            <w:tcW w:w="2576" w:type="dxa"/>
+            <w:noWrap/>
+            <w:hideMark/>
+          </w:tcPr>
+          <w:p>
+            <w:pPr>
+              <w:jc w:val="center"/>
+            </w:pPr>
+            <w:r>
+              <w:t>11</w:t>
+            </w:r>
+          </w:p>
+        </w:tc>
+      </w:tr>
+      <w:tr>
+        <w:trPr>
+          <w:trHeight w:val="300"/>
+        </w:trPr>
+        <w:tc>
+          <w:tcPr>
+            <w:tcW w:w="1534" w:type="dxa"/>
+            <w:noWrap/>
+            <w:hideMark/>
+          </w:tcPr>
+          <w:p>
+            <w:pPr>
+              <w:jc w:val="right"/>
+            </w:pPr>
+            <w:r>
+              <w:t>0.25</w:t>
+            </w:r>
+          </w:p>
+        </w:tc>
+        <w:tc>
+          <w:tcPr>
+            <w:tcW w:w="2000" w:type="dxa"/>
+            <w:noWrap/>
+            <w:hideMark/>
+          </w:tcPr>
+          <w:p>
+            <w:pPr>
+              <w:jc w:val="center"/>
+            </w:pPr>
+            <w:r>
+              <w:t>0 1</w:t>
+            </w:r>
+          </w:p>
+        </w:tc>
+        <w:tc>
+          <w:tcPr>
+            <w:tcW w:w="1077" w:type="dxa"/>
+            <w:noWrap/>
+            <w:hideMark/>
+          </w:tcPr>
+          <w:p>
+            <w:pPr>
+              <w:jc w:val="center"/>
+            </w:pPr>
+            <w:r>
+              <w:t>0 0</w:t>
+            </w:r>
+          </w:p>
+        </w:tc>
+        <w:tc>
+          <w:tcPr>
+            <w:tcW w:w="1293" w:type="dxa"/>
+            <w:noWrap/>
+            <w:hideMark/>
+          </w:tcPr>
+          <w:p>
+            <w:pPr>
+              <w:jc w:val="right"/>
+            </w:pPr>
+            <w:r>
+              <w:t>0.25</w:t>
+            </w:r>
+          </w:p>
+        </w:tc>
+        <w:tc>
+          <w:tcPr>
+            <w:tcW w:w="2576" w:type="dxa"/>
+            <w:noWrap/>
+            <w:hideMark/>
+          </w:tcPr>
+          <w:p>
+            <w:pPr>
+              <w:jc w:val="center"/>
+            </w:pPr>
+            <w:r>
+              <w:t>0 1</w:t>
+            </w:r>
+          </w:p>
+        </w:tc>
+      </w:tr>
+      <w:tr>
+        <w:trPr>
+          <w:trHeight w:val="300"/>
+        </w:trPr>
+        <w:tc>
+          <w:tcPr>
+            <w:tcW w:w="1534" w:type="dxa"/>
+            <w:noWrap/>
+            <w:hideMark/>
+          </w:tcPr>
+          <w:p>
+            <w:pPr>
+              <w:jc w:val="right"/>
+            </w:pPr>
+            <w:r>
+              <w:t>0.25</w:t>
+            </w:r>
+          </w:p>
+        </w:tc>
+        <w:tc>
+          <w:tcPr>
+            <w:tcW w:w="2000" w:type="dxa"/>
+            <w:noWrap/>
+            <w:hideMark/>
+          </w:tcPr>
+          <w:p>
+            <w:pPr>
+              <w:jc w:val="center"/>
+            </w:pPr>
+            <w:r>
+              <w:t>0 1</w:t>
+            </w:r>
+          </w:p>
+        </w:tc>
+        <w:tc>
+          <w:tcPr>
+            <w:tcW w:w="1077" w:type="dxa"/>
+            <w:noWrap/>
+            <w:hideMark/>
+          </w:tcPr>
+          <w:p>
+            <w:pPr>
+              <w:jc w:val="center"/>
+            </w:pPr>
+            <w:r>
+              <w:t>0 1</w:t>
+            </w:r>
+          </w:p>
+        </w:tc>
+        <w:tc>
+          <w:tcPr>
+            <w:tcW w:w="1293" w:type="dxa"/>
+            <w:noWrap/>
+            <w:hideMark/>
+          </w:tcPr>
+          <w:p>
+            <w:pPr>
+              <w:jc w:val="right"/>
+            </w:pPr>
+            <w:r>
+              <w:t>0.50</w:t>
+            </w:r>
+          </w:p>
+        </w:tc>
+        <w:tc>
+          <w:tcPr>
+            <w:tcW w:w="2576" w:type="dxa"/>
+            <w:noWrap/>
+            <w:hideMark/>
+          </w:tcPr>
+          <w:p>
+            <w:pPr>
+              <w:jc w:val="center"/>
+            </w:pPr>
+            <w:r>
+              <w:t>1 0</w:t>
+            </w:r>
+          </w:p>
+        </w:tc>
+      </w:tr>
+      <w:tr>
+        <w:trPr>
+          <w:trHeight w:val="300"/>
+        </w:trPr>
+        <w:tc>
+          <w:tcPr>
+            <w:tcW w:w="1534" w:type="dxa"/>
+            <w:noWrap/>
+            <w:hideMark/>
+          </w:tcPr>
+          <w:p>
+            <w:pPr>
+              <w:jc w:val="right"/>
+            </w:pPr>
+            <w:r>
+              <w:t>0.25</w:t>
+            </w:r>
+          </w:p>
+        </w:tc>
+        <w:tc>
+          <w:tcPr>
+            <w:tcW w:w="2000" w:type="dxa"/>
+            <w:noWrap/>
+            <w:hideMark/>
+          </w:tcPr>
+          <w:p>
+            <w:pPr>
+              <w:jc w:val="center"/>
+            </w:pPr>
+            <w:r>
+              <w:t>0 1</w:t>
+            </w:r>
+          </w:p>
+        </w:tc>
+        <w:tc>
+          <w:tcPr>
+            <w:tcW w:w="1077" w:type="dxa"/>
+            <w:noWrap/>
+            <w:hideMark/>
+          </w:tcPr>
+          <w:p>
+            <w:pPr>
+              <w:jc w:val="center"/>
+            </w:pPr>
+            <w:r>
+              <w:t>1 0</w:t>
+            </w:r>
+          </w:p>
+        </w:tc>
+        <w:tc>
+          <w:tcPr>
+            <w:tcW w:w="1293" w:type="dxa"/>
+            <w:noWrap/>
+            <w:hideMark/>
+          </w:tcPr>
+          <w:p>
+            <w:pPr>
+              <w:jc w:val="right"/>
+            </w:pPr>
+            <w:r>
+              <w:t>0.75</w:t>
+            </w:r>
+          </w:p>
+        </w:tc>
+        <w:tc>
+          <w:tcPr>
+            <w:tcW w:w="2576" w:type="dxa"/>
+            <w:noWrap/>
+            <w:hideMark/>
+          </w:tcPr>
+          <w:p>
+            <w:pPr>
+              <w:jc w:val="center"/>
+            </w:pPr>
+            <w:r>
+              <w:t>1 1</w:t>
+            </w:r>
+          </w:p>
+        </w:tc>
+      </w:tr>
+      <w:tr>
+        <w:trPr>
+          <w:trHeight w:val="300"/>
+        </w:trPr>
+        <w:tc>
+          <w:tcPr>
+            <w:tcW w:w="1534" w:type="dxa"/>
+            <w:noWrap/>
+            <w:hideMark/>
+          </w:tcPr>
+          <w:p>
+            <w:pPr>
+              <w:jc w:val="right"/>
+            </w:pPr>
+            <w:r>
+              <w:t>0.25</w:t>
+            </w:r>
+          </w:p>
+        </w:tc>
+        <w:tc>
+          <w:tcPr>
+            <w:tcW w:w="2000" w:type="dxa"/>
+            <w:noWrap/>
+            <w:hideMark/>
+          </w:tcPr>
+          <w:p>
+            <w:pPr>
+              <w:jc w:val="center"/>
+            </w:pPr>
+            <w:r>
+              <w:t>0 1</w:t>
+            </w:r>
+          </w:p>
+        </w:tc>
+        <w:tc>
+          <w:tcPr>
+            <w:tcW w:w="1077" w:type="dxa"/>
+            <w:noWrap/>
+            <w:hideMark/>
+          </w:tcPr>
+          <w:p>
+            <w:pPr>
+              <w:jc w:val="center"/>
+            </w:pPr>
+            <w:r>
+              <w:t>1 1</w:t>
+            </w:r>
+          </w:p>
+        </w:tc>
+        <w:tc>
+          <w:tcPr>
+            <w:tcW w:w="1293" w:type="dxa"/>
+            <w:noWrap/>
+            <w:hideMark/>
+          </w:tcPr>
+          <w:p>
+            <w:pPr>
+              <w:jc w:val="right"/>
+            </w:pPr>
+            <w:r>
+              <w:t>0.75</w:t>
+            </w:r>
+          </w:p>
+        </w:tc>
+        <w:tc>
+          <w:tcPr>
+            <w:tcW w:w="2576" w:type="dxa"/>
+            <w:noWrap/>
+            <w:hideMark/>
+          </w:tcPr>
+          <w:p>
+            <w:pPr>
+              <w:jc w:val="center"/>
+            </w:pPr>
+            <w:r>
+              <w:t>1 1</w:t>
+            </w:r>
+          </w:p>
+        </w:tc>
+      </w:tr>
+      <w:tr>
+        <w:trPr>
+          <w:trHeight w:val="300"/>
+        </w:trPr>
+        <w:tc>
+          <w:tcPr>
+            <w:tcW w:w="1534" w:type="dxa"/>
+            <w:noWrap/>
+            <w:hideMark/>
+          </w:tcPr>
+          <w:p>
+            <w:pPr>
+              <w:jc w:val="right"/>
+            </w:pPr>
+            <w:r>
+              <w:t>0.50</w:t>
+            </w:r>
+          </w:p>
+        </w:tc>
+        <w:tc>
+          <w:tcPr>
+            <w:tcW w:w="2000" w:type="dxa"/>
+            <w:noWrap/>
+            <w:hideMark/>
+          </w:tcPr>
+          <w:p>
+            <w:pPr>
+              <w:jc w:val="center"/>
+            </w:pPr>
+            <w:r>
+              <w:t>1 0</w:t>
+            </w:r>
+          </w:p>
+        </w:tc>
+        <w:tc>
+          <w:tcPr>
+            <w:tcW w:w="1077" w:type="dxa"/>
+            <w:noWrap/>
+            <w:hideMark/>
+          </w:tcPr>
+          <w:p>
+            <w:pPr>
+              <w:jc w:val="center"/>
+            </w:pPr>
+            <w:r>
+              <w:t>0 0</w:t>
+            </w:r>
+          </w:p>
+        </w:tc>
+        <w:tc>
+          <w:tcPr>
+            <w:tcW w:w="1293" w:type="dxa"/>
+            <w:noWrap/>
+            <w:hideMark/>
+          </w:tcPr>
+          <w:p>
+            <w:pPr>
+              <w:jc w:val="right"/>
+            </w:pPr>
+            <w:r>
+              <w:t>0.50</w:t>
+            </w:r>
+          </w:p>
+        </w:tc>
+        <w:tc>
+          <w:tcPr>
+            <w:tcW w:w="2576" w:type="dxa"/>
+            <w:noWrap/>
+            <w:hideMark/>
+          </w:tcPr>
+          <w:p>
+            <w:pPr>
+              <w:jc w:val="center"/>
+            </w:pPr>
+            <w:r>
+              <w:t>1 0</w:t>
+            </w:r>
+          </w:p>
+        </w:tc>
+      </w:tr>
+      <w:tr>
+        <w:trPr>
+          <w:trHeight w:val="300"/>
+        </w:trPr>
+        <w:tc>
+          <w:tcPr>
+            <w:tcW w:w="1534" w:type="dxa"/>
+            <w:noWrap/>
+            <w:hideMark/>
+          </w:tcPr>
+          <w:p>
+            <w:pPr>
+              <w:jc w:val="right"/>
+            </w:pPr>
+            <w:r>
+              <w:t>0.50</w:t>
+            </w:r>
+          </w:p>
+        </w:tc>
+        <w:tc>
+          <w:tcPr>
+            <w:tcW w:w="2000" w:type="dxa"/>
+            <w:noWrap/>
+            <w:hideMark/>
+          </w:tcPr>
+          <w:p>
+            <w:pPr>
+              <w:jc w:val="center"/>
+            </w:pPr>
+            <w:r>
+              <w:t>1 0</w:t>
+            </w:r>
+          </w:p>
+        </w:tc>
+        <w:tc>
+          <w:tcPr>
+            <w:tcW w:w="1077" w:type="dxa"/>
+            <w:noWrap/>
+            <w:hideMark/>
+          </w:tcPr>
+          <w:p>
+            <w:pPr>
+              <w:jc w:val="center"/>
+            </w:pPr>
+            <w:r>
+              <w:t>0 1</w:t>
+            </w:r>
+          </w:p>
+        </w:tc>
+        <w:tc>
+          <w:tcPr>
+            <w:tcW w:w="1293" w:type="dxa"/>
+            <w:noWrap/>
+            <w:hideMark/>
+          </w:tcPr>
+          <w:p>
+            <w:pPr>
+              <w:jc w:val="right"/>
+            </w:pPr>
+            <w:r>
+              <w:t>0.75</w:t>
+            </w:r>
+          </w:p>
+        </w:tc>
+        <w:tc>
+          <w:tcPr>
+            <w:tcW w:w="2576" w:type="dxa"/>
+            <w:noWrap/>
+            <w:hideMark/>
+          </w:tcPr>
+          <w:p>
+            <w:pPr>
+              <w:jc w:val="center"/>
+            </w:pPr>
+            <w:r>
+              <w:t>1 1</w:t>
+            </w:r>
+          </w:p>
+        </w:tc>
+      </w:tr>
+      <w:tr>
+        <w:trPr>
+          <w:trHeight w:val="300"/>
+        </w:trPr>
+        <w:tc>
+          <w:tcPr>
+            <w:tcW w:w="1534" w:type="dxa"/>
+            <w:noWrap/>
+            <w:hideMark/>
+          </w:tcPr>
+          <w:p>
+            <w:pPr>
+              <w:jc w:val="right"/>
+            </w:pPr>
+            <w:r>
+              <w:t>0.50</w:t>
+            </w:r>
+          </w:p>
+        </w:tc>
+        <w:tc>
+          <w:tcPr>
+            <w:tcW w:w="2000" w:type="dxa"/>
+            <w:noWrap/>
+            <w:hideMark/>
+          </w:tcPr>
+          <w:p>
+            <w:pPr>
+              <w:jc w:val="center"/>
+            </w:pPr>
+            <w:r>
+              <w:t>1 0</w:t>
+            </w:r>
+          </w:p>
+        </w:tc>
+        <w:tc>
+          <w:tcPr>
+            <w:tcW w:w="1077" w:type="dxa"/>
+            <w:noWrap/>
+            <w:hideMark/>
+          </w:tcPr>
+          <w:p>
+            <w:pPr>
+              <w:jc w:val="center"/>
+            </w:pPr>
+            <w:r>
+              <w:t>1 0</w:t>
+            </w:r>
+          </w:p>
+        </w:tc>
+        <w:tc>
+          <w:tcPr>
+            <w:tcW w:w="1293" w:type="dxa"/>
+            <w:noWrap/>
+            <w:hideMark/>
+          </w:tcPr>
+          <w:p>
+            <w:pPr>
+              <w:jc w:val="right"/>
+            </w:pPr>
+            <w:r>
+              <w:t>0.75</w:t>
+            </w:r>
+          </w:p>
+        </w:tc>
+        <w:tc>
+          <w:tcPr>
+            <w:tcW w:w="2576" w:type="dxa"/>
+            <w:noWrap/>
+            <w:hideMark/>
+          </w:tcPr>
+          <w:p>
+            <w:pPr>
+              <w:jc w:val="center"/>
+            </w:pPr>
+            <w:r>
+              <w:t>1 1</w:t>
+            </w:r>
+          </w:p>
+        </w:tc>
+      </w:tr>
+      <w:tr>
+        <w:trPr>
+          <w:trHeight w:val="300"/>
+        </w:trPr>
+        <w:tc>
+          <w:tcPr>
+            <w:tcW w:w="1534" w:type="dxa"/>
+            <w:noWrap/>
+            <w:hideMark/>
+          </w:tcPr>
+          <w:p>
+            <w:pPr>
+              <w:jc w:val="right"/>
+            </w:pPr>
+            <w:r>
+              <w:t>0.50</w:t>
+            </w:r>
+          </w:p>
+        </w:tc>
+        <w:tc>
+          <w:tcPr>
+            <w:tcW w:w="2000" w:type="dxa"/>
+            <w:noWrap/>
+            <w:hideMark/>
+          </w:tcPr>
+          <w:p>
+            <w:pPr>
+              <w:jc w:val="center"/>
+            </w:pPr>
+            <w:r>
+              <w:t>1 0</w:t>
+            </w:r>
+          </w:p>
+        </w:tc>
+        <w:tc>
+          <w:tcPr>
+            <w:tcW w:w="1077" w:type="dxa"/>
+            <w:noWrap/>
+            <w:hideMark/>
+          </w:tcPr>
+          <w:p>
+            <w:pPr>
+              <w:jc w:val="center"/>
+            </w:pPr>
+            <w:r>
+              <w:t>1 1</w:t>
+            </w:r>
+          </w:p>
+        </w:tc>
+        <w:tc>
+          <w:tcPr>
+            <w:tcW w:w="1293" w:type="dxa"/>
+            <w:noWrap/>
+            <w:hideMark/>
+          </w:tcPr>
+          <w:p>
+            <w:pPr>
+              <w:jc w:val="right"/>
+            </w:pPr>
+            <w:r>
+              <w:t>0.75</w:t>
+            </w:r>
+          </w:p>
+        </w:tc>
+        <w:tc>
+          <w:tcPr>
+            <w:tcW w:w="2576" w:type="dxa"/>
+            <w:noWrap/>
+            <w:hideMark/>
+          </w:tcPr>
+          <w:p>
+            <w:pPr>
+              <w:jc w:val="center"/>
+            </w:pPr>
+            <w:r>
+              <w:t>1 1</w:t>
+            </w:r>
+          </w:p>
+        </w:tc>
+      </w:tr>
+      <w:tr>
+        <w:trPr>
+          <w:trHeight w:val="300"/>
+        </w:trPr>
+        <w:tc>
+          <w:tcPr>
+            <w:tcW w:w="1534" w:type="dxa"/>
+            <w:noWrap/>
+            <w:hideMark/>
+          </w:tcPr>
+          <w:p>
+            <w:pPr>
+              <w:jc w:val="right"/>
+            </w:pPr>
+            <w:r>
+              <w:t>0.75</w:t>
+            </w:r>
+          </w:p>
+        </w:tc>
+        <w:tc>
+          <w:tcPr>
+            <w:tcW w:w="2000" w:type="dxa"/>
+            <w:noWrap/>
+            <w:hideMark/>
+          </w:tcPr>
+          <w:p>
+            <w:pPr>
+              <w:jc w:val="center"/>
+            </w:pPr>
+            <w:r>
+              <w:t>1 1</w:t>
+            </w:r>
+          </w:p>
+        </w:tc>
+        <w:tc>
+          <w:tcPr>
+            <w:tcW w:w="1077" w:type="dxa"/>
+            <w:noWrap/>
+            <w:hideMark/>
+          </w:tcPr>
+          <w:p>
+            <w:pPr>
+              <w:jc w:val="center"/>
+            </w:pPr>
+            <w:r>
+              <w:t>0 0</w:t>
+            </w:r>
+          </w:p>
+        </w:tc>
+        <w:tc>
+          <w:tcPr>
+            <w:tcW w:w="1293" w:type="dxa"/>
+            <w:noWrap/>
+            <w:hideMark/>
+          </w:tcPr>
+          <w:p>
+            <w:pPr>
+              <w:jc w:val="right"/>
+            </w:pPr>
+            <w:r>
+              <w:t>0.00</w:t>
+            </w:r>
+          </w:p>
+        </w:tc>
+        <w:tc>
+          <w:tcPr>
+            <w:tcW w:w="2576" w:type="dxa"/>
+            <w:noWrap/>
+            <w:hideMark/>
+          </w:tcPr>
+          <w:p>
+            <w:pPr>
+              <w:jc w:val="center"/>
+            </w:pPr>
+            <w:r>
+              <w:t>0 0</w:t>
+            </w:r>
+          </w:p>
+        </w:tc>
+      </w:tr>
+      <w:tr>
+        <w:trPr>
+          <w:trHeight w:val="300"/>
+        </w:trPr>
+        <w:tc>
+          <w:tcPr>
+            <w:tcW w:w="1534" w:type="dxa"/>
+            <w:noWrap/>
+            <w:hideMark/>
+          </w:tcPr>
+          <w:p>
+            <w:pPr>
+              <w:jc w:val="right"/>
+            </w:pPr>
+            <w:r>
+              <w:t>0.75</w:t>
+            </w:r>
+          </w:p>
+        </w:tc>
+        <w:tc>
+          <w:tcPr>
+            <w:tcW w:w="2000" w:type="dxa"/>
+            <w:noWrap/>
+            <w:hideMark/>
+          </w:tcPr>
+          <w:p>
+            <w:pPr>
+              <w:jc w:val="center"/>
+            </w:pPr>
+            <w:r>
+              <w:t>1 1</w:t>
+            </w:r>
+          </w:p>
+        </w:tc>
+        <w:tc>
+          <w:tcPr>
+            <w:tcW w:w="1077" w:type="dxa"/>
+            <w:noWrap/>
+            <w:hideMark/>
+          </w:tcPr>
+          <w:p>
+            <w:pPr>
+              <w:jc w:val="center"/>
+            </w:pPr>
+            <w:r>
+              <w:t>0 1</w:t>
+            </w:r>
+          </w:p>
+        </w:tc>
+        <w:tc>
+          <w:tcPr>
+            <w:tcW w:w="1293" w:type="dxa"/>
+            <w:noWrap/>
+            <w:hideMark/>
+          </w:tcPr>
+          <w:p>
+            <w:pPr>
+              <w:jc w:val="right"/>
+            </w:pPr>
+            <w:r>
+              <w:t>0.25</w:t>
+            </w:r>
+          </w:p>
+        </w:tc>
+        <w:tc>
+          <w:tcPr>
+            <w:tcW w:w="2576" w:type="dxa"/>
+            <w:noWrap/>
+            <w:hideMark/>
+          </w:tcPr>
+          <w:p>
+            <w:pPr>
+              <w:jc w:val="center"/>
+            </w:pPr>
+            <w:r>
+              <w:t>0 1</w:t>
+            </w:r>
+          </w:p>
+        </w:tc>
+      </w:tr>
+      <w:tr>
+        <w:trPr>
+          <w:trHeight w:val="300"/>
+        </w:trPr>
+        <w:tc>
+          <w:tcPr>
+            <w:tcW w:w="1534" w:type="dxa"/>
+            <w:noWrap/>
+            <w:hideMark/>
+          </w:tcPr>
+          <w:p>
+            <w:pPr>
+              <w:jc w:val="right"/>
+            </w:pPr>
+            <w:r>
+              <w:t>0.75</w:t>
+            </w:r>
+          </w:p>
+        </w:tc>
+        <w:tc>
+          <w:tcPr>
+            <w:tcW w:w="2000" w:type="dxa"/>
+            <w:noWrap/>
+            <w:hideMark/>
+          </w:tcPr>
+          <w:p>
+            <w:pPr>
+              <w:jc w:val="center"/>
+            </w:pPr>
+            <w:r>
+              <w:t>1 1</w:t>
+            </w:r>
+          </w:p>
+        </w:tc>
+        <w:tc>
+          <w:tcPr>
+            <w:tcW w:w="1077" w:type="dxa"/>
+            <w:noWrap/>
+            <w:hideMark/>
+          </w:tcPr>
+          <w:p>
+            <w:pPr>
+              <w:jc w:val="center"/>
+            </w:pPr>
+            <w:r>
+              <w:t>1 0</w:t>
+            </w:r>
+          </w:p>
+        </w:tc>
+        <w:tc>
+          <w:tcPr>
+            <w:tcW w:w="1293" w:type="dxa"/>
+            <w:noWrap/>
+            <w:hideMark/>
+          </w:tcPr>
+          <w:p>
+            <w:pPr>
+              <w:jc w:val="right"/>
+            </w:pPr>
+            <w:r>
+              <w:t>0.50</w:t>
+            </w:r>
+          </w:p>
+        </w:tc>
+        <w:tc>
+          <w:tcPr>
+            <w:tcW w:w="2576" w:type="dxa"/>
+            <w:noWrap/>
+            <w:hideMark/>
+          </w:tcPr>
+          <w:p>
+            <w:pPr>
+              <w:jc w:val="center"/>
+            </w:pPr>
+            <w:r>
+              <w:t>1 0</w:t>
+            </w:r>
+          </w:p>
+        </w:tc>
+      </w:tr>
+      <w:tr>
+        <w:trPr>
+          <w:trHeight w:val="300"/>
+        </w:trPr>
+        <w:tc>
+          <w:tcPr>
+            <w:tcW w:w="1534" w:type="dxa"/>
+            <w:noWrap/>
+            <w:hideMark/>
+          </w:tcPr>
+          <w:p>
+            <w:pPr>
+              <w:jc w:val="right"/>
+            </w:pPr>
+            <w:r>
+              <w:t>0.75</w:t>
+            </w:r>
+          </w:p>
+        </w:tc>
+        <w:tc>
+          <w:tcPr>
+            <w:tcW w:w="2000" w:type="dxa"/>
+            <w:noWrap/>
+            <w:hideMark/>
+          </w:tcPr>
+          <w:p>
+            <w:pPr>
+              <w:jc w:val="center"/>
+            </w:pPr>
+            <w:r>
+              <w:t>1 1</w:t>
+            </w:r>
+          </w:p>
+        </w:tc>
+        <w:tc>
+          <w:tcPr>
+            <w:tcW w:w="1077" w:type="dxa"/>
+            <w:noWrap/>
+            <w:hideMark/>
+          </w:tcPr>
+          <w:p>
+            <w:pPr>
+              <w:jc w:val="center"/>
+            </w:pPr>
+            <w:r>
+              <w:t>1 1</w:t>
+            </w:r>
+          </w:p>
+        </w:tc>
+        <w:tc>
+          <w:tcPr>
+            <w:tcW w:w="1293" w:type="dxa"/>
+            <w:noWrap/>
+            <w:hideMark/>
+          </w:tcPr>
+          <w:p>
+            <w:pPr>
+              <w:jc w:val="right"/>
+            </w:pPr>
+            <w:r>
+              <w:t>0.75</w:t>
+            </w:r>
+          </w:p>
+        </w:tc>
+        <w:tc>
+          <w:tcPr>
+            <w:tcW w:w="2576" w:type="dxa"/>
+            <w:noWrap/>
+            <w:hideMark/>
+          </w:tcPr>
+          <w:p>
+            <w:pPr>
+              <w:jc w:val="center"/>
+            </w:pPr>
+            <w:r>
+              <w:t>1 1</w:t>
+            </w:r>
+          </w:p>
+        </w:tc>
+      </w:tr>
+    </w:tbl>
     <w:p/>
+    <w:tbl>
+      <w:tblPr>
+        <w:tblStyle w:val="TableGrid"/>
+        <w:tblW w:w="0" w:type="auto"/>
+        <w:tblLook w:val="04A0" w:firstRow="1" w:lastRow="0" w:firstColumn="1" w:lastColumn="0" w:noHBand="0" w:noVBand="1"/>
+      </w:tblPr>
+      <w:tblGrid>
+        <w:gridCol w:w="1269"/>
+        <w:gridCol w:w="2121"/>
+        <w:gridCol w:w="856"/>
+      </w:tblGrid>
+      <w:tr>
+        <w:trPr>
+          <w:trHeight w:val="300"/>
+        </w:trPr>
+        <w:tc>
+          <w:tcPr>
+            <w:tcW w:w="4180" w:type="dxa"/>
+            <w:gridSpan w:val="3"/>
+            <w:noWrap/>
+            <w:hideMark/>
+          </w:tcPr>
+          <w:p>
+            <w:pPr>
+              <w:jc w:val="center"/>
+              <w:rPr>
+                <w:b/>
+                <w:bCs/>
+                <w:u w:val="single"/>
+              </w:rPr>
+            </w:pPr>
+            <w:r>
+              <w:rPr>
+                <w:b/>
+                <w:bCs/>
+                <w:u w:val="single"/>
+              </w:rPr>
+              <w:t>Output Table</w:t>
+            </w:r>
+          </w:p>
+        </w:tc>
+      </w:tr>
+      <w:tr>
+        <w:trPr>
+          <w:trHeight w:val="300"/>
+        </w:trPr>
+        <w:tc>
+          <w:tcPr>
+            <w:tcW w:w="1269" w:type="dxa"/>
+            <w:noWrap/>
+            <w:hideMark/>
+          </w:tcPr>
+          <w:p>
+            <w:r>
+              <w:t>State Name</w:t>
+            </w:r>
+          </w:p>
+        </w:tc>
+        <w:tc>
+          <w:tcPr>
+            <w:tcW w:w="2121" w:type="dxa"/>
+            <w:noWrap/>
+            <w:hideMark/>
+          </w:tcPr>
+          <w:p>
+            <w:r>
+              <w:t>Encoded State S 1:0</w:t>
+            </w:r>
+          </w:p>
+        </w:tc>
+        <w:tc>
+          <w:tcPr>
+            <w:tcW w:w="790" w:type="dxa"/>
+            <w:noWrap/>
+            <w:hideMark/>
+          </w:tcPr>
+          <w:p>
+            <w:r>
+              <w:t>Output</w:t>
+            </w:r>
+          </w:p>
+        </w:tc>
+      </w:tr>
+      <w:tr>
+        <w:trPr>
+          <w:trHeight w:val="300"/>
+        </w:trPr>
+        <w:tc>
+          <w:tcPr>
+            <w:tcW w:w="1269" w:type="dxa"/>
+            <w:noWrap/>
+            <w:hideMark/>
+          </w:tcPr>
+          <w:p>
+            <w:pPr>
+              <w:jc w:val="right"/>
+            </w:pPr>
+            <w:r>
+              <w:t>0.00</w:t>
+            </w:r>
+          </w:p>
+        </w:tc>
+        <w:tc>
+          <w:tcPr>
+            <w:tcW w:w="2121" w:type="dxa"/>
+            <w:noWrap/>
+            <w:hideMark/>
+          </w:tcPr>
+          <w:p>
+            <w:pPr>
+              <w:jc w:val="center"/>
+            </w:pPr>
+            <w:r>
+              <w:t>0 0</w:t>
+            </w:r>
+          </w:p>
+        </w:tc>
+        <w:tc>
+          <w:tcPr>
+            <w:tcW w:w="790" w:type="dxa"/>
+            <w:noWrap/>
+            <w:hideMark/>
+          </w:tcPr>
+          <w:p>
+            <w:pPr>
+              <w:jc w:val="center"/>
+            </w:pPr>
+            <w:r>
+              <w:t>0</w:t>
+            </w:r>
+          </w:p>
+        </w:tc>
+      </w:tr>
+      <w:tr>
+        <w:trPr>
+          <w:trHeight w:val="300"/>
+        </w:trPr>
+        <w:tc>
+          <w:tcPr>
+            <w:tcW w:w="1269" w:type="dxa"/>
+            <w:noWrap/>
+            <w:hideMark/>
+          </w:tcPr>
+          <w:p>
+            <w:pPr>
+              <w:jc w:val="right"/>
+            </w:pPr>
+            <w:r>
+              <w:t>0.25</w:t>
+            </w:r>
+          </w:p>
+        </w:tc>
+        <w:tc>
+          <w:tcPr>
+            <w:tcW w:w="2121" w:type="dxa"/>
+            <w:noWrap/>
+            <w:hideMark/>
+          </w:tcPr>
+          <w:p>
+            <w:pPr>
+              <w:jc w:val="center"/>
+            </w:pPr>
+            <w:r>
+              <w:t>0 1</w:t>
+            </w:r>
+          </w:p>
+        </w:tc>
+        <w:tc>
+          <w:tcPr>
+            <w:tcW w:w="790" w:type="dxa"/>
+            <w:noWrap/>
+            <w:hideMark/>
+          </w:tcPr>
+          <w:p>
+            <w:pPr>
+              <w:jc w:val="center"/>
+            </w:pPr>
+            <w:r>
+              <w:t>0</w:t>
+            </w:r>
+          </w:p>
+        </w:tc>
+      </w:tr>
+      <w:tr>
+        <w:trPr>
+          <w:trHeight w:val="300"/>
+        </w:trPr>
+        <w:tc>
+          <w:tcPr>
+            <w:tcW w:w="1269" w:type="dxa"/>
+            <w:noWrap/>
+            <w:hideMark/>
+          </w:tcPr>
+          <w:p>
+            <w:pPr>
+              <w:jc w:val="right"/>
+            </w:pPr>
+            <w:r>
+              <w:t>0.50</w:t>
+            </w:r>
+          </w:p>
+        </w:tc>
+        <w:tc>
+          <w:tcPr>
+            <w:tcW w:w="2121" w:type="dxa"/>
+            <w:noWrap/>
+            <w:hideMark/>
+          </w:tcPr>
+          <w:p>
+            <w:pPr>
+              <w:jc w:val="center"/>
+            </w:pPr>
+            <w:r>
+              <w:t>1 0</w:t>
+            </w:r>
+          </w:p>
+        </w:tc>
+        <w:tc>
+          <w:tcPr>
+            <w:tcW w:w="790" w:type="dxa"/>
+            <w:noWrap/>
+            <w:hideMark/>
+          </w:tcPr>
+          <w:p>
+            <w:pPr>
+              <w:jc w:val="center"/>
+            </w:pPr>
+            <w:r>
+              <w:t>0</w:t>
+            </w:r>
+          </w:p>
+        </w:tc>
+      </w:tr>
+      <w:tr>
+        <w:trPr>
+          <w:trHeight w:val="300"/>
+        </w:trPr>
+        <w:tc>
+          <w:tcPr>
+            <w:tcW w:w="1269" w:type="dxa"/>
+            <w:noWrap/>
+            <w:hideMark/>
+          </w:tcPr>
+          <w:p>
+            <w:pPr>
+              <w:jc w:val="right"/>
+            </w:pPr>
+            <w:r>
+              <w:t>0.75</w:t>
+            </w:r>
+          </w:p>
+        </w:tc>
+        <w:tc>
+          <w:tcPr>
+            <w:tcW w:w="2121" w:type="dxa"/>
+            <w:noWrap/>
+            <w:hideMark/>
+          </w:tcPr>
+          <w:p>
+            <w:pPr>
+              <w:jc w:val="center"/>
+            </w:pPr>
+            <w:r>
+              <w:t>1 1</w:t>
+            </w:r>
+          </w:p>
+        </w:tc>
+        <w:tc>
+          <w:tcPr>
+            <w:tcW w:w="790" w:type="dxa"/>
+            <w:noWrap/>
+            <w:hideMark/>
+          </w:tcPr>
+          <w:p>
+            <w:pPr>
+              <w:jc w:val="center"/>
+            </w:pPr>
+            <w:r>
+              <w:t>1</w:t>
+            </w:r>
+          </w:p>
+        </w:tc>
+      </w:tr>
+    </w:tbl>
     <w:p/>
-    <w:p/>
-    <w:p/>
-    <w:p/>
+    <w:p>
+      <w:r>
+        <w:t xml:space="preserve">The quarter, half dollar, and dollar inputs can be encoded into 2-bits </w:t>
+      </w:r>
+      <w:proofErr w:type="gramStart"/>
+      <w:r>
+        <w:t>due to the fact that</w:t>
+      </w:r>
+      <w:proofErr w:type="gramEnd"/>
+      <w:r>
+        <w:t xml:space="preserve"> no combination of next state inputs can surpass $0.75 before being returned to the initial $0.00 state. Only 4 possible next states exist.</w:t>
+      </w:r>
+    </w:p>
+    <w:p>
+      <w:pPr>
+        <w:rPr>
+          <w:b/>
+          <w:bCs/>
+          <w:u w:val="single"/>
+        </w:rPr>
+      </w:pPr>
+      <w:r>
+        <w:rPr>
+          <w:b/>
+          <w:bCs/>
+          <w:u w:val="single"/>
+        </w:rPr>
+        <w:br w:type="page"/>
+      </w:r>
+    </w:p>
     <w:p>
       <w:pPr>
         <w:rPr>
@@ -489,6 +2223,9 @@
       <w:r>
         <w:t xml:space="preserve"> </w:t>
       </w:r>
+      <w:r>
+        <w:t>User input (switches) for quarters, half dollars, dollars</w:t>
+      </w:r>
     </w:p>
     <w:p>
       <w:pPr>
@@ -501,10 +2238,19 @@
       <w:r>
         <w:t>Output:</w:t>
       </w:r>
-    </w:p>
-    <w:p>
-      <w:r>
-        <w:t>D-flip-flop:</w:t>
+      <w:r>
+        <w:t xml:space="preserve"> encoded input</w:t>
+      </w:r>
+    </w:p>
+    <w:p>
+      <w:r>
+        <w:t>D-flip-flop</w:t>
+      </w:r>
+      <w:r>
+        <w:t>s</w:t>
+      </w:r>
+      <w:r>
+        <w:t>:</w:t>
       </w:r>
     </w:p>
     <w:p>
@@ -516,7 +2262,13 @@
         </w:numPr>
       </w:pPr>
       <w:r>
-        <w:t>Input: Clock, Next State</w:t>
+        <w:t>Input: Clock</w:t>
+      </w:r>
+      <w:r>
+        <w:t xml:space="preserve"> (clean)</w:t>
+      </w:r>
+      <w:r>
+        <w:t>, Next State</w:t>
       </w:r>
     </w:p>
     <w:p>
@@ -1151,7 +2903,6 @@
   <w:style w:type="character" w:default="1" w:styleId="DefaultParagraphFont">
     <w:name w:val="Default Paragraph Font"/>
     <w:uiPriority w:val="1"/>
-    <w:semiHidden/>
     <w:unhideWhenUsed/>
   </w:style>
   <w:style w:type="table" w:default="1" w:styleId="TableNormal">
@@ -1185,6 +2936,25 @@
       <w:ind w:left="720"/>
       <w:contextualSpacing/>
     </w:pPr>
+  </w:style>
+  <w:style w:type="table" w:styleId="TableGrid">
+    <w:name w:val="Table Grid"/>
+    <w:basedOn w:val="TableNormal"/>
+    <w:uiPriority w:val="39"/>
+    <w:rsid w:val="00FA14B8"/>
+    <w:pPr>
+      <w:spacing w:after="0" w:line="240" w:lineRule="auto"/>
+    </w:pPr>
+    <w:tblPr>
+      <w:tblBorders>
+        <w:top w:val="single" w:sz="4" w:space="0" w:color="auto"/>
+        <w:left w:val="single" w:sz="4" w:space="0" w:color="auto"/>
+        <w:bottom w:val="single" w:sz="4" w:space="0" w:color="auto"/>
+        <w:right w:val="single" w:sz="4" w:space="0" w:color="auto"/>
+        <w:insideH w:val="single" w:sz="4" w:space="0" w:color="auto"/>
+        <w:insideV w:val="single" w:sz="4" w:space="0" w:color="auto"/>
+      </w:tblBorders>
+    </w:tblPr>
   </w:style>
 </w:styles>
 </file>

</xml_diff>